<commit_message>
Made PDF of Report and folder
</commit_message>
<xml_diff>
--- a/Project write up.docx
+++ b/Project write up.docx
@@ -3,10 +3,43 @@
 <w:document xmlns:wpc="http://schemas.microsoft.com/office/word/2010/wordprocessingCanvas" xmlns:cx="http://schemas.microsoft.com/office/drawing/2014/chartex" xmlns:cx1="http://schemas.microsoft.com/office/drawing/2015/9/8/chartex" xmlns:cx2="http://schemas.microsoft.com/office/drawing/2015/10/21/chartex" xmlns:cx3="http://schemas.microsoft.com/office/drawing/2016/5/9/chartex" xmlns:cx4="http://schemas.microsoft.com/office/drawing/2016/5/10/chartex" xmlns:cx5="http://schemas.microsoft.com/office/drawing/2016/5/11/chartex" xmlns:cx6="http://schemas.microsoft.com/office/drawing/2016/5/12/chartex" xmlns:cx7="http://schemas.microsoft.com/office/drawing/2016/5/13/chartex" xmlns:cx8="http://schemas.microsoft.com/office/drawing/2016/5/14/chartex" xmlns:mc="http://schemas.openxmlformats.org/markup-compatibility/2006" xmlns:aink="http://schemas.microsoft.com/office/drawing/2016/ink" xmlns:am3d="http://schemas.microsoft.com/office/drawing/2017/model3d" xmlns:o="urn:schemas-microsoft-com:office:office" xmlns:oel="http://schemas.microsoft.com/office/2019/extlst" xmlns:r="http://schemas.openxmlformats.org/officeDocument/2006/relationships" xmlns:m="http://schemas.openxmlformats.org/officeDocument/2006/math" xmlns:v="urn:schemas-microsoft-com:vml" xmlns:wp14="http://schemas.microsoft.com/office/word/2010/wordprocessingDrawing" xmlns:wp="http://schemas.openxmlformats.org/drawingml/2006/wordprocessingDrawing" xmlns:w10="urn:schemas-microsoft-com:office:word" xmlns:w="http://schemas.openxmlformats.org/wordprocessingml/2006/main" xmlns:w14="http://schemas.microsoft.com/office/word/2010/wordml" xmlns:w15="http://schemas.microsoft.com/office/word/2012/wordml" xmlns:w16cex="http://schemas.microsoft.com/office/word/2018/wordml/cex" xmlns:w16cid="http://schemas.microsoft.com/office/word/2016/wordml/cid" xmlns:w16="http://schemas.microsoft.com/office/word/2018/wordml" xmlns:w16sdtdh="http://schemas.microsoft.com/office/word/2020/wordml/sdtdatahash" xmlns:w16se="http://schemas.microsoft.com/office/word/2015/wordml/symex" xmlns:wpg="http://schemas.microsoft.com/office/word/2010/wordprocessingGroup" xmlns:wpi="http://schemas.microsoft.com/office/word/2010/wordprocessingInk" xmlns:wne="http://schemas.microsoft.com/office/word/2006/wordml" xmlns:wps="http://schemas.microsoft.com/office/word/2010/wordprocessingShape" mc:Ignorable="w14 w15 w16se w16cid w16 w16cex w16sdtdh wp14">
   <w:body>
     <w:p>
-      <w:r>
+      <w:pPr>
+        <w:pStyle w:val="Title"/>
+      </w:pPr>
+      <w:r>
+        <w:t>Project 4: Spring 2022</w:t>
+      </w:r>
+    </w:p>
+    <w:p>
+      <w:r>
+        <w:t>Austin Nguyen</w:t>
+      </w:r>
+      <w:r>
+        <w:br/>
+        <w:t>Brian Tan</w:t>
+      </w:r>
+    </w:p>
+    <w:p>
+      <w:r>
+        <w:t xml:space="preserve">Ricky Segarra </w:t>
+      </w:r>
+      <w:r>
+        <w:br/>
+        <w:t>Rosa Cho</w:t>
+      </w:r>
+    </w:p>
+    <w:p>
+      <w:pPr>
         <w:rPr>
           <w:b/>
         </w:rPr>
+      </w:pPr>
+    </w:p>
+    <w:p>
+      <w:r>
+        <w:rPr>
+          <w:b/>
+        </w:rPr>
         <w:t xml:space="preserve">Dataset description: </w:t>
       </w:r>
       <w:r>
@@ -36,13 +69,7 @@
     </w:p>
     <w:p>
       <w:r>
-        <w:t xml:space="preserve">First we created a list of </w:t>
-      </w:r>
-      <w:r>
-        <w:t>all the characters used in our dataset, so that we could convert the text string to an integer array.  We did not include characters from other languages in order to simplify training. We discarded any lines that contained characters outside of our alphabe</w:t>
-      </w:r>
-      <w:r>
-        <w:t>t.  In addition, we had 3 special characters: ‘start token’, ‘end token’ ‘pad token’.  We prepended a start token and appended an end token to each line.  In order to have all of the lines be the same length, we added pad tokens to the end of each string.</w:t>
+        <w:t>First we created a list of all the characters used in our dataset, so that we could convert the text string to an integer array.  We did not include characters from other languages in order to simplify training. We discarded any lines that contained characters outside of our alphabet.  In addition, we had 3 special characters: ‘start token’, ‘end token’ ‘pad token’.  We prepended a start token and appended an end token to each line.  In order to have all of the lines be the same length, we added pad tokens to the end of each string.</w:t>
       </w:r>
     </w:p>
     <w:p/>
@@ -60,10 +87,7 @@
     <w:p/>
     <w:p>
       <w:r>
-        <w:t>Preprocessing is done in a separate script so that we don’t have t</w:t>
-      </w:r>
-      <w:r>
-        <w:t>o preprocess every time we train.</w:t>
+        <w:t>Preprocessing is done in a separate script so that we don’t have to preprocess every time we train.</w:t>
       </w:r>
     </w:p>
     <w:p/>
@@ -82,10 +106,7 @@
     </w:p>
     <w:p>
       <w:r>
-        <w:t>A simple multilayer GRU network inspired by Tenesorflow’s “Text generation with an RNN” tutorial.  We used 1 layer as a baseline, then added more layers to increase the coherence of the generated text with not that</w:t>
-      </w:r>
-      <w:r>
-        <w:t xml:space="preserve"> much success unfortunately.</w:t>
+        <w:t>A simple multilayer GRU network inspired by Tenesorflow’s “Text generation with an RNN” tutorial.  We used 1 layer as a baseline, then added more layers to increase the coherence of the generated text with not that much success unfortunately.</w:t>
       </w:r>
     </w:p>
     <w:p/>
@@ -104,10 +125,7 @@
     </w:p>
     <w:p>
       <w:r>
-        <w:t>Our training setup is similar to the one found in the tutorial, however since we padded our sample texts, we used a masked loss function instead. Also, instead of using the built-in fit(), we did manual training usin</w:t>
-      </w:r>
-      <w:r>
-        <w:t>g gradient tapes so that we could generate text after each epoch to track progress.</w:t>
+        <w:t>Our training setup is similar to the one found in the tutorial, however since we padded our sample texts, we used a masked loss function instead. Also, instead of using the built-in fit(), we did manual training using gradient tapes so that we could generate text after each epoch to track progress.</w:t>
       </w:r>
     </w:p>
     <w:p/>
@@ -133,6 +151,7 @@
     </w:p>
     <w:p>
       <w:r>
+        <w:lastRenderedPageBreak/>
         <w:t>'sir you feed all right lisa if theres all night whens the plus in take it'</w:t>
       </w:r>
     </w:p>
@@ -157,10 +176,7 @@
     </w:p>
     <w:p>
       <w:r>
-        <w:t xml:space="preserve">'no </w:t>
-      </w:r>
-      <w:r>
-        <w:t>ive seen-up'</w:t>
+        <w:t>'no ive seen-up'</w:t>
       </w:r>
     </w:p>
     <w:p>
@@ -170,7 +186,6 @@
     </w:p>
     <w:p>
       <w:r>
-        <w:lastRenderedPageBreak/>
         <w:t>'about the saturd i were call of the last women of the virrs has broken of sushe this inspector it up'</w:t>
       </w:r>
     </w:p>
@@ -214,10 +229,7 @@
     </w:p>
     <w:p>
       <w:r>
-        <w:t>'why dollars pro</w:t>
-      </w:r>
-      <w:r>
-        <w:t>m buttons wake this polon'</w:t>
+        <w:t>'why dollars prom buttons wake this polon'</w:t>
       </w:r>
     </w:p>
     <w:p>
@@ -247,10 +259,7 @@
     </w:p>
     <w:p>
       <w:r>
-        <w:t>'its say the tabs kid whoa what will that ill look</w:t>
-      </w:r>
-      <w:r>
-        <w:t>'</w:t>
+        <w:t>'its say the tabs kid whoa what will that ill look'</w:t>
       </w:r>
     </w:p>
     <w:p>
@@ -270,10 +279,7 @@
     </w:p>
     <w:p>
       <w:r>
-        <w:t>'woo hoo of they do into you to our touch will be got you married that up ther</w:t>
-      </w:r>
-      <w:r>
-        <w:t>e is this eall this'</w:t>
+        <w:t>'woo hoo of they do into you to our touch will be got you married that up there is this eall this'</w:t>
       </w:r>
     </w:p>
     <w:p>
@@ -298,10 +304,7 @@
     </w:p>
     <w:p>
       <w:r>
-        <w:t>'ngind it about with m</w:t>
-      </w:r>
-      <w:r>
-        <w:t>e um hmading ill flighty one of anymoryee and of you'</w:t>
+        <w:t>'ngind it about with me um hmading ill flighty one of anymoryee and of you'</w:t>
       </w:r>
     </w:p>
     <w:p>

</xml_diff>